<commit_message>
Actualización de Caja Blanca V1
</commit_message>
<xml_diff>
--- a/PREGAME/1. ELICITACIÓN/1.8 Prueba/Caja Blanca/G1_CAJA_BLANCA_V1.docx
+++ b/PREGAME/1. ELICITACIÓN/1.8 Prueba/Caja Blanca/G1_CAJA_BLANCA_V1.docx
@@ -460,6 +460,7 @@
       </w:pPr>
       <w:r>
         <w:rPr>
+          <w:noProof/>
           <w:lang w:val="es-ES"/>
         </w:rPr>
         <w:drawing>
@@ -526,10 +527,10 @@
           <w:noProof/>
         </w:rPr>
         <w:drawing>
-          <wp:inline distT="0" distB="0" distL="0" distR="0" wp14:anchorId="7ED58033" wp14:editId="44907C12">
-            <wp:extent cx="4883150" cy="4897112"/>
+          <wp:inline distT="0" distB="0" distL="0" distR="0" wp14:anchorId="012E76BC" wp14:editId="0EB7C837">
+            <wp:extent cx="5400000" cy="5299448"/>
             <wp:effectExtent l="0" t="0" r="0" b="0"/>
-            <wp:docPr id="484201989" name="Imagen 2"/>
+            <wp:docPr id="445216573" name="Imagen 2"/>
             <wp:cNvGraphicFramePr>
               <a:graphicFrameLocks xmlns:a="http://schemas.openxmlformats.org/drawingml/2006/main" noChangeAspect="1"/>
             </wp:cNvGraphicFramePr>
@@ -558,7 +559,7 @@
                   <pic:spPr bwMode="auto">
                     <a:xfrm>
                       <a:off x="0" y="0"/>
-                      <a:ext cx="4888300" cy="4902277"/>
+                      <a:ext cx="5400000" cy="5299448"/>
                     </a:xfrm>
                     <a:prstGeom prst="rect">
                       <a:avLst/>
@@ -587,6 +588,7 @@
           <w:bCs/>
           <w:lang w:val="es-ES"/>
         </w:rPr>
+        <w:lastRenderedPageBreak/>
         <w:t>PASO 3. GRAFO</w:t>
       </w:r>
     </w:p>
@@ -606,12 +608,11 @@
           <w:noProof/>
           <w:lang w:val="es-ES"/>
         </w:rPr>
-        <w:lastRenderedPageBreak/>
         <w:drawing>
-          <wp:inline distT="0" distB="0" distL="0" distR="0" wp14:anchorId="175F4BEC" wp14:editId="71D87838">
-            <wp:extent cx="3740150" cy="3557704"/>
-            <wp:effectExtent l="0" t="0" r="0" b="5080"/>
-            <wp:docPr id="509660312" name="Imagen 4"/>
+          <wp:inline distT="0" distB="0" distL="0" distR="0" wp14:anchorId="382BB55E" wp14:editId="0B5F6591">
+            <wp:extent cx="5400000" cy="4093671"/>
+            <wp:effectExtent l="0" t="0" r="0" b="2540"/>
+            <wp:docPr id="1196945433" name="Imagen 6"/>
             <wp:cNvGraphicFramePr>
               <a:graphicFrameLocks xmlns:a="http://schemas.openxmlformats.org/drawingml/2006/main" noChangeAspect="1"/>
             </wp:cNvGraphicFramePr>
@@ -619,7 +620,7 @@
               <a:graphicData uri="http://schemas.openxmlformats.org/drawingml/2006/picture">
                 <pic:pic xmlns:pic="http://schemas.openxmlformats.org/drawingml/2006/picture">
                   <pic:nvPicPr>
-                    <pic:cNvPr id="0" name="Picture 3"/>
+                    <pic:cNvPr id="0" name="Picture 4"/>
                     <pic:cNvPicPr>
                       <a:picLocks noChangeAspect="1" noChangeArrowheads="1"/>
                     </pic:cNvPicPr>
@@ -640,7 +641,7 @@
                   <pic:spPr bwMode="auto">
                     <a:xfrm>
                       <a:off x="0" y="0"/>
-                      <a:ext cx="3742521" cy="3559959"/>
+                      <a:ext cx="5400000" cy="4093671"/>
                     </a:xfrm>
                     <a:prstGeom prst="rect">
                       <a:avLst/>
@@ -929,15 +930,15 @@
           <w:bCs/>
           <w:lang w:val="es-ES"/>
         </w:rPr>
-        <w:t>1,2,3,4,5,6,</w:t>
-      </w:r>
-      <w:r>
-        <w:rPr>
-          <w:b/>
-          <w:bCs/>
-          <w:lang w:val="es-ES"/>
-        </w:rPr>
-        <w:t>7,8,9</w:t>
+        <w:t>1,2,3,4,5,6,7,8,9</w:t>
+      </w:r>
+      <w:r>
+        <w:rPr>
+          <w:b/>
+          <w:bCs/>
+          <w:lang w:val="es-ES"/>
+        </w:rPr>
+        <w:t>,12,13,1</w:t>
       </w:r>
     </w:p>
     <w:p>
@@ -963,7 +964,43 @@
           <w:bCs/>
           <w:lang w:val="es-ES"/>
         </w:rPr>
-        <w:t>1,2,3,4,5,6,7,8,</w:t>
+        <w:t>1,2,3,4,5,6,7,8,1</w:t>
+      </w:r>
+    </w:p>
+    <w:p>
+      <w:pPr>
+        <w:jc w:val="both"/>
+        <w:rPr>
+          <w:b/>
+          <w:bCs/>
+          <w:lang w:val="es-ES"/>
+        </w:rPr>
+      </w:pPr>
+      <w:r>
+        <w:rPr>
+          <w:b/>
+          <w:bCs/>
+          <w:lang w:val="es-ES"/>
+        </w:rPr>
+        <w:t>COMPLEJIDAD CICLOMÁTICA</w:t>
+      </w:r>
+    </w:p>
+    <w:p>
+      <w:pPr>
+        <w:jc w:val="both"/>
+        <w:rPr>
+          <w:b/>
+          <w:bCs/>
+          <w:lang w:val="es-ES"/>
+        </w:rPr>
+      </w:pPr>
+      <w:r>
+        <w:rPr>
+          <w:b/>
+          <w:bCs/>
+          <w:lang w:val="es-ES"/>
+        </w:rPr>
+        <w:t>V(G)=DECISIONES+</w:t>
       </w:r>
       <w:r>
         <w:rPr>
@@ -989,50 +1026,6 @@
           <w:bCs/>
           <w:lang w:val="es-ES"/>
         </w:rPr>
-        <w:t>COMPLEJIDAD CICLOMÁTICA</w:t>
-      </w:r>
-    </w:p>
-    <w:p>
-      <w:pPr>
-        <w:jc w:val="both"/>
-        <w:rPr>
-          <w:b/>
-          <w:bCs/>
-          <w:lang w:val="es-ES"/>
-        </w:rPr>
-      </w:pPr>
-      <w:r>
-        <w:rPr>
-          <w:b/>
-          <w:bCs/>
-          <w:lang w:val="es-ES"/>
-        </w:rPr>
-        <w:t>V(G)=DECISIONES+</w:t>
-      </w:r>
-      <w:r>
-        <w:rPr>
-          <w:b/>
-          <w:bCs/>
-          <w:lang w:val="es-ES"/>
-        </w:rPr>
-        <w:t>1</w:t>
-      </w:r>
-    </w:p>
-    <w:p>
-      <w:pPr>
-        <w:jc w:val="both"/>
-        <w:rPr>
-          <w:b/>
-          <w:bCs/>
-          <w:lang w:val="es-ES"/>
-        </w:rPr>
-      </w:pPr>
-      <w:r>
-        <w:rPr>
-          <w:b/>
-          <w:bCs/>
-          <w:lang w:val="es-ES"/>
-        </w:rPr>
         <w:t>V(G)=</w:t>
       </w:r>
       <w:r>
@@ -1041,7 +1034,7 @@
           <w:bCs/>
           <w:lang w:val="es-ES"/>
         </w:rPr>
-        <w:t>2</w:t>
+        <w:t>3</w:t>
       </w:r>
       <w:r>
         <w:rPr>
@@ -1075,7 +1068,7 @@
           <w:bCs/>
           <w:lang w:val="es-ES"/>
         </w:rPr>
-        <w:t>3</w:t>
+        <w:t>5</w:t>
       </w:r>
     </w:p>
     <w:p>
@@ -1609,6 +1602,7 @@
   <w:style w:type="character" w:default="1" w:styleId="Fuentedeprrafopredeter">
     <w:name w:val="Default Paragraph Font"/>
     <w:uiPriority w:val="1"/>
+    <w:semiHidden/>
     <w:unhideWhenUsed/>
   </w:style>
   <w:style w:type="table" w:default="1" w:styleId="Tablanormal">

</xml_diff>